<commit_message>
4/10 meeting info added
</commit_message>
<xml_diff>
--- a/Meeting Outcomes.docx
+++ b/Meeting Outcomes.docx
@@ -1,38 +1,217 @@
 
 <file path=word/document.xml><?xml version="1.0" encoding="utf-8"?>
-<w:document xmlns:wpc="http://schemas.microsoft.com/office/word/2010/wordprocessingCanvas" xmlns:mc="http://schemas.openxmlformats.org/markup-compatibility/2006" xmlns:o="urn:schemas-microsoft-com:office:office" xmlns:r="http://schemas.openxmlformats.org/officeDocument/2006/relationships" xmlns:m="http://schemas.openxmlformats.org/officeDocument/2006/math" xmlns:v="urn:schemas-microsoft-com:vml" xmlns:wp14="http://schemas.microsoft.com/office/word/2010/wordprocessingDrawing" xmlns:wp="http://schemas.openxmlformats.org/drawingml/2006/wordprocessingDrawing" xmlns:w10="urn:schemas-microsoft-com:office:word" xmlns:w="http://schemas.openxmlformats.org/wordprocessingml/2006/main" xmlns:w14="http://schemas.microsoft.com/office/word/2010/wordml" xmlns:w15="http://schemas.microsoft.com/office/word/2012/wordml" xmlns:wpg="http://schemas.microsoft.com/office/word/2010/wordprocessingGroup" xmlns:wpi="http://schemas.microsoft.com/office/word/2010/wordprocessingInk" xmlns:wne="http://schemas.microsoft.com/office/word/2006/wordml" xmlns:wps="http://schemas.microsoft.com/office/word/2010/wordprocessingShape" mc:Ignorable="w14 w15 wp14">
+<w:document xmlns:wpc="http://schemas.microsoft.com/office/word/2010/wordprocessingCanvas" xmlns:cx="http://schemas.microsoft.com/office/drawing/2014/chartex" xmlns:cx1="http://schemas.microsoft.com/office/drawing/2015/9/8/chartex" xmlns:cx2="http://schemas.microsoft.com/office/drawing/2015/10/21/chartex" xmlns:cx3="http://schemas.microsoft.com/office/drawing/2016/5/9/chartex" xmlns:cx4="http://schemas.microsoft.com/office/drawing/2016/5/10/chartex" xmlns:cx5="http://schemas.microsoft.com/office/drawing/2016/5/11/chartex" xmlns:cx6="http://schemas.microsoft.com/office/drawing/2016/5/12/chartex" xmlns:cx7="http://schemas.microsoft.com/office/drawing/2016/5/13/chartex" xmlns:cx8="http://schemas.microsoft.com/office/drawing/2016/5/14/chartex" xmlns:mc="http://schemas.openxmlformats.org/markup-compatibility/2006" xmlns:aink="http://schemas.microsoft.com/office/drawing/2016/ink" xmlns:am3d="http://schemas.microsoft.com/office/drawing/2017/model3d" xmlns:o="urn:schemas-microsoft-com:office:office" xmlns:oel="http://schemas.microsoft.com/office/2019/extlst" xmlns:r="http://schemas.openxmlformats.org/officeDocument/2006/relationships" xmlns:m="http://schemas.openxmlformats.org/officeDocument/2006/math" xmlns:v="urn:schemas-microsoft-com:vml" xmlns:wp14="http://schemas.microsoft.com/office/word/2010/wordprocessingDrawing" xmlns:wp="http://schemas.openxmlformats.org/drawingml/2006/wordprocessingDrawing" xmlns:w10="urn:schemas-microsoft-com:office:word" xmlns:w="http://schemas.openxmlformats.org/wordprocessingml/2006/main" xmlns:w14="http://schemas.microsoft.com/office/word/2010/wordml" xmlns:w15="http://schemas.microsoft.com/office/word/2012/wordml" xmlns:w16cex="http://schemas.microsoft.com/office/word/2018/wordml/cex" xmlns:w16cid="http://schemas.microsoft.com/office/word/2016/wordml/cid" xmlns:w16="http://schemas.microsoft.com/office/word/2018/wordml" xmlns:w16du="http://schemas.microsoft.com/office/word/2023/wordml/word16du" xmlns:w16sdtdh="http://schemas.microsoft.com/office/word/2020/wordml/sdtdatahash" xmlns:w16se="http://schemas.microsoft.com/office/word/2015/wordml/symex" xmlns:wpg="http://schemas.microsoft.com/office/word/2010/wordprocessingGroup" xmlns:wpi="http://schemas.microsoft.com/office/word/2010/wordprocessingInk" xmlns:wne="http://schemas.microsoft.com/office/word/2006/wordml" xmlns:wps="http://schemas.microsoft.com/office/word/2010/wordprocessingShape" mc:Ignorable="w14 w15 w16se w16cid w16 w16cex w16sdtdh wp14">
   <w:body>
-    <w:p xmlns:wp14="http://schemas.microsoft.com/office/word/2010/wordml" wp14:textId="5A093C94">
-      <w:r>
-        <w:rPr/>
+    <w:p>
+      <w:r>
         <w:t>Meeting Times/Outcomes and Goals</w:t>
       </w:r>
     </w:p>
-    <w:p>
-      <w:pPr>
-        <w:pStyle w:val="Normal"/>
-      </w:pPr>
-    </w:p>
-    <w:p>
-      <w:pPr>
-        <w:pStyle w:val="Normal"/>
-      </w:pPr>
-      <w:r>
-        <w:rPr/>
+    <w:p/>
+    <w:p>
+      <w:r>
         <w:t>4/10 6pm</w:t>
       </w:r>
     </w:p>
     <w:p>
       <w:pPr>
-        <w:pStyle w:val="Normal"/>
-      </w:pPr>
-      <w:r>
-        <w:rPr/>
-        <w:t>-</w:t>
+        <w:pStyle w:val="ListParagraph"/>
+        <w:tabs>
+          <w:tab w:val="left" w:pos="1935"/>
+        </w:tabs>
+      </w:pPr>
+      <w:r>
+        <w:t>Goals:</w:t>
+      </w:r>
+    </w:p>
+    <w:p>
+      <w:pPr>
+        <w:pStyle w:val="ListParagraph"/>
+        <w:tabs>
+          <w:tab w:val="left" w:pos="1935"/>
+        </w:tabs>
+      </w:pPr>
+      <w:r>
+        <w:t xml:space="preserve">Have the timeline spreadsheet </w:t>
+      </w:r>
+      <w:r>
+        <w:t>ready.</w:t>
+      </w:r>
+    </w:p>
+    <w:p>
+      <w:pPr>
+        <w:pStyle w:val="ListParagraph"/>
+        <w:tabs>
+          <w:tab w:val="left" w:pos="1935"/>
+        </w:tabs>
+      </w:pPr>
+      <w:r>
+        <w:t xml:space="preserve">Come with a general idea of making </w:t>
+      </w:r>
+      <w:r>
+        <w:t xml:space="preserve">a web app, Do research on designs, </w:t>
+      </w:r>
+      <w:r>
+        <w:t>languages,</w:t>
+      </w:r>
+      <w:r>
+        <w:t xml:space="preserve"> and infrastructures. </w:t>
+      </w:r>
+    </w:p>
+    <w:p>
+      <w:pPr>
+        <w:pStyle w:val="ListParagraph"/>
+        <w:tabs>
+          <w:tab w:val="left" w:pos="1935"/>
+        </w:tabs>
+      </w:pPr>
+      <w:r>
+        <w:t xml:space="preserve">Research Flask and </w:t>
+      </w:r>
+      <w:proofErr w:type="spellStart"/>
+      <w:r>
+        <w:t>MongoDb</w:t>
+      </w:r>
+      <w:proofErr w:type="spellEnd"/>
+    </w:p>
+    <w:p>
+      <w:pPr>
+        <w:pStyle w:val="ListParagraph"/>
+        <w:tabs>
+          <w:tab w:val="left" w:pos="1935"/>
+        </w:tabs>
+      </w:pPr>
+      <w:r>
+        <w:t>Decide what to use for each part of the web app.</w:t>
+      </w:r>
+    </w:p>
+    <w:p>
+      <w:pPr>
+        <w:pStyle w:val="ListParagraph"/>
+        <w:tabs>
+          <w:tab w:val="left" w:pos="1935"/>
+        </w:tabs>
+      </w:pPr>
+    </w:p>
+    <w:p>
+      <w:pPr>
+        <w:pStyle w:val="ListParagraph"/>
+        <w:tabs>
+          <w:tab w:val="left" w:pos="1935"/>
+        </w:tabs>
+      </w:pPr>
+      <w:r>
+        <w:t>Questions:</w:t>
+      </w:r>
+    </w:p>
+    <w:p>
+      <w:pPr>
+        <w:pStyle w:val="ListParagraph"/>
+        <w:tabs>
+          <w:tab w:val="left" w:pos="1935"/>
+        </w:tabs>
+      </w:pPr>
+      <w:r>
+        <w:t xml:space="preserve">More details on what each user would be able to do and what it would </w:t>
+      </w:r>
+      <w:proofErr w:type="gramStart"/>
+      <w:r>
+        <w:t>look</w:t>
+      </w:r>
+      <w:proofErr w:type="gramEnd"/>
+      <w:r>
+        <w:t xml:space="preserve"> like</w:t>
+      </w:r>
+      <w:r>
+        <w:t>?</w:t>
+      </w:r>
+    </w:p>
+    <w:p>
+      <w:pPr>
+        <w:pStyle w:val="ListParagraph"/>
+        <w:tabs>
+          <w:tab w:val="left" w:pos="1935"/>
+        </w:tabs>
+      </w:pPr>
+    </w:p>
+    <w:p>
+      <w:pPr>
+        <w:pStyle w:val="ListParagraph"/>
+        <w:tabs>
+          <w:tab w:val="left" w:pos="1935"/>
+        </w:tabs>
+      </w:pPr>
+    </w:p>
+    <w:p>
+      <w:pPr>
+        <w:pStyle w:val="ListParagraph"/>
+        <w:tabs>
+          <w:tab w:val="left" w:pos="1935"/>
+        </w:tabs>
+      </w:pPr>
+      <w:r>
+        <w:t>Outcomes:</w:t>
+      </w:r>
+    </w:p>
+    <w:p>
+      <w:pPr>
+        <w:pStyle w:val="ListParagraph"/>
+        <w:tabs>
+          <w:tab w:val="left" w:pos="1935"/>
+        </w:tabs>
+      </w:pPr>
+      <w:r>
+        <w:t xml:space="preserve">Broke down the general idea of the app. Created a new time to meet. Established previous </w:t>
+      </w:r>
+      <w:r>
+        <w:t>experiences and strengths to try and align people to Teams.</w:t>
+      </w:r>
+    </w:p>
+    <w:p>
+      <w:pPr>
+        <w:pStyle w:val="ListParagraph"/>
+        <w:tabs>
+          <w:tab w:val="left" w:pos="1935"/>
+        </w:tabs>
+      </w:pPr>
+    </w:p>
+    <w:p>
+      <w:pPr>
+        <w:pStyle w:val="ListParagraph"/>
+        <w:tabs>
+          <w:tab w:val="left" w:pos="1935"/>
+        </w:tabs>
+      </w:pPr>
+      <w:r>
+        <w:t>Backend: Zach, Zane, Kareem</w:t>
+      </w:r>
+    </w:p>
+    <w:p>
+      <w:pPr>
+        <w:pStyle w:val="ListParagraph"/>
+        <w:tabs>
+          <w:tab w:val="left" w:pos="1935"/>
+        </w:tabs>
+      </w:pPr>
+      <w:r>
+        <w:t>Frontend: Aiden, Erin, Kareem</w:t>
+      </w:r>
+    </w:p>
+    <w:p>
+      <w:pPr>
+        <w:tabs>
+          <w:tab w:val="left" w:pos="1935"/>
+        </w:tabs>
+      </w:pPr>
+      <w:r>
+        <w:t>4/1</w:t>
+      </w:r>
+      <w:r>
+        <w:t>3 4pm</w:t>
       </w:r>
     </w:p>
     <w:sectPr>
-      <w:pgSz w:w="12240" w:h="15840" w:orient="portrait"/>
+      <w:pgSz w:w="12240" w:h="15840"/>
       <w:pgMar w:top="1440" w:right="1440" w:bottom="1440" w:left="1440" w:header="720" w:footer="720" w:gutter="0"/>
       <w:cols w:space="720"/>
       <w:docGrid w:linePitch="360"/>
@@ -41,12 +220,182 @@
 </w:document>
 </file>
 
+<file path=word/endnotes.xml><?xml version="1.0" encoding="utf-8"?>
+<w:endnotes xmlns:wpc="http://schemas.microsoft.com/office/word/2010/wordprocessingCanvas" xmlns:cx="http://schemas.microsoft.com/office/drawing/2014/chartex" xmlns:cx1="http://schemas.microsoft.com/office/drawing/2015/9/8/chartex" xmlns:cx2="http://schemas.microsoft.com/office/drawing/2015/10/21/chartex" xmlns:cx3="http://schemas.microsoft.com/office/drawing/2016/5/9/chartex" xmlns:cx4="http://schemas.microsoft.com/office/drawing/2016/5/10/chartex" xmlns:cx5="http://schemas.microsoft.com/office/drawing/2016/5/11/chartex" xmlns:cx6="http://schemas.microsoft.com/office/drawing/2016/5/12/chartex" xmlns:cx7="http://schemas.microsoft.com/office/drawing/2016/5/13/chartex" xmlns:cx8="http://schemas.microsoft.com/office/drawing/2016/5/14/chartex" xmlns:mc="http://schemas.openxmlformats.org/markup-compatibility/2006" xmlns:aink="http://schemas.microsoft.com/office/drawing/2016/ink" xmlns:am3d="http://schemas.microsoft.com/office/drawing/2017/model3d" xmlns:o="urn:schemas-microsoft-com:office:office" xmlns:oel="http://schemas.microsoft.com/office/2019/extlst" xmlns:r="http://schemas.openxmlformats.org/officeDocument/2006/relationships" xmlns:m="http://schemas.openxmlformats.org/officeDocument/2006/math" xmlns:v="urn:schemas-microsoft-com:vml" xmlns:wp14="http://schemas.microsoft.com/office/word/2010/wordprocessingDrawing" xmlns:wp="http://schemas.openxmlformats.org/drawingml/2006/wordprocessingDrawing" xmlns:w10="urn:schemas-microsoft-com:office:word" xmlns:w="http://schemas.openxmlformats.org/wordprocessingml/2006/main" xmlns:w14="http://schemas.microsoft.com/office/word/2010/wordml" xmlns:w15="http://schemas.microsoft.com/office/word/2012/wordml" xmlns:w16cex="http://schemas.microsoft.com/office/word/2018/wordml/cex" xmlns:w16cid="http://schemas.microsoft.com/office/word/2016/wordml/cid" xmlns:w16="http://schemas.microsoft.com/office/word/2018/wordml" xmlns:w16du="http://schemas.microsoft.com/office/word/2023/wordml/word16du" xmlns:w16sdtdh="http://schemas.microsoft.com/office/word/2020/wordml/sdtdatahash" xmlns:w16se="http://schemas.microsoft.com/office/word/2015/wordml/symex" xmlns:wpg="http://schemas.microsoft.com/office/word/2010/wordprocessingGroup" xmlns:wpi="http://schemas.microsoft.com/office/word/2010/wordprocessingInk" xmlns:wne="http://schemas.microsoft.com/office/word/2006/wordml" xmlns:wps="http://schemas.microsoft.com/office/word/2010/wordprocessingShape" mc:Ignorable="w14 w15 w16se w16cid w16 w16cex w16sdtdh wp14">
+  <w:endnote w:type="separator" w:id="-1">
+    <w:p>
+      <w:pPr>
+        <w:spacing w:after="0" w:line="240" w:lineRule="auto"/>
+      </w:pPr>
+      <w:r>
+        <w:separator/>
+      </w:r>
+    </w:p>
+  </w:endnote>
+  <w:endnote w:type="continuationSeparator" w:id="0">
+    <w:p>
+      <w:pPr>
+        <w:spacing w:after="0" w:line="240" w:lineRule="auto"/>
+      </w:pPr>
+      <w:r>
+        <w:continuationSeparator/>
+      </w:r>
+    </w:p>
+  </w:endnote>
+</w:endnotes>
+</file>
+
+<file path=word/footnotes.xml><?xml version="1.0" encoding="utf-8"?>
+<w:footnotes xmlns:wpc="http://schemas.microsoft.com/office/word/2010/wordprocessingCanvas" xmlns:cx="http://schemas.microsoft.com/office/drawing/2014/chartex" xmlns:cx1="http://schemas.microsoft.com/office/drawing/2015/9/8/chartex" xmlns:cx2="http://schemas.microsoft.com/office/drawing/2015/10/21/chartex" xmlns:cx3="http://schemas.microsoft.com/office/drawing/2016/5/9/chartex" xmlns:cx4="http://schemas.microsoft.com/office/drawing/2016/5/10/chartex" xmlns:cx5="http://schemas.microsoft.com/office/drawing/2016/5/11/chartex" xmlns:cx6="http://schemas.microsoft.com/office/drawing/2016/5/12/chartex" xmlns:cx7="http://schemas.microsoft.com/office/drawing/2016/5/13/chartex" xmlns:cx8="http://schemas.microsoft.com/office/drawing/2016/5/14/chartex" xmlns:mc="http://schemas.openxmlformats.org/markup-compatibility/2006" xmlns:aink="http://schemas.microsoft.com/office/drawing/2016/ink" xmlns:am3d="http://schemas.microsoft.com/office/drawing/2017/model3d" xmlns:o="urn:schemas-microsoft-com:office:office" xmlns:oel="http://schemas.microsoft.com/office/2019/extlst" xmlns:r="http://schemas.openxmlformats.org/officeDocument/2006/relationships" xmlns:m="http://schemas.openxmlformats.org/officeDocument/2006/math" xmlns:v="urn:schemas-microsoft-com:vml" xmlns:wp14="http://schemas.microsoft.com/office/word/2010/wordprocessingDrawing" xmlns:wp="http://schemas.openxmlformats.org/drawingml/2006/wordprocessingDrawing" xmlns:w10="urn:schemas-microsoft-com:office:word" xmlns:w="http://schemas.openxmlformats.org/wordprocessingml/2006/main" xmlns:w14="http://schemas.microsoft.com/office/word/2010/wordml" xmlns:w15="http://schemas.microsoft.com/office/word/2012/wordml" xmlns:w16cex="http://schemas.microsoft.com/office/word/2018/wordml/cex" xmlns:w16cid="http://schemas.microsoft.com/office/word/2016/wordml/cid" xmlns:w16="http://schemas.microsoft.com/office/word/2018/wordml" xmlns:w16du="http://schemas.microsoft.com/office/word/2023/wordml/word16du" xmlns:w16sdtdh="http://schemas.microsoft.com/office/word/2020/wordml/sdtdatahash" xmlns:w16se="http://schemas.microsoft.com/office/word/2015/wordml/symex" xmlns:wpg="http://schemas.microsoft.com/office/word/2010/wordprocessingGroup" xmlns:wpi="http://schemas.microsoft.com/office/word/2010/wordprocessingInk" xmlns:wne="http://schemas.microsoft.com/office/word/2006/wordml" xmlns:wps="http://schemas.microsoft.com/office/word/2010/wordprocessingShape" mc:Ignorable="w14 w15 w16se w16cid w16 w16cex w16sdtdh wp14">
+  <w:footnote w:type="separator" w:id="-1">
+    <w:p>
+      <w:pPr>
+        <w:spacing w:after="0" w:line="240" w:lineRule="auto"/>
+      </w:pPr>
+      <w:r>
+        <w:separator/>
+      </w:r>
+    </w:p>
+  </w:footnote>
+  <w:footnote w:type="continuationSeparator" w:id="0">
+    <w:p>
+      <w:pPr>
+        <w:spacing w:after="0" w:line="240" w:lineRule="auto"/>
+      </w:pPr>
+      <w:r>
+        <w:continuationSeparator/>
+      </w:r>
+    </w:p>
+  </w:footnote>
+</w:footnotes>
+</file>
+
+<file path=word/numbering.xml><?xml version="1.0" encoding="utf-8"?>
+<w:numbering xmlns:wpc="http://schemas.microsoft.com/office/word/2010/wordprocessingCanvas" xmlns:cx="http://schemas.microsoft.com/office/drawing/2014/chartex" xmlns:cx1="http://schemas.microsoft.com/office/drawing/2015/9/8/chartex" xmlns:cx2="http://schemas.microsoft.com/office/drawing/2015/10/21/chartex" xmlns:cx3="http://schemas.microsoft.com/office/drawing/2016/5/9/chartex" xmlns:cx4="http://schemas.microsoft.com/office/drawing/2016/5/10/chartex" xmlns:cx5="http://schemas.microsoft.com/office/drawing/2016/5/11/chartex" xmlns:cx6="http://schemas.microsoft.com/office/drawing/2016/5/12/chartex" xmlns:cx7="http://schemas.microsoft.com/office/drawing/2016/5/13/chartex" xmlns:cx8="http://schemas.microsoft.com/office/drawing/2016/5/14/chartex" xmlns:mc="http://schemas.openxmlformats.org/markup-compatibility/2006" xmlns:aink="http://schemas.microsoft.com/office/drawing/2016/ink" xmlns:am3d="http://schemas.microsoft.com/office/drawing/2017/model3d" xmlns:o="urn:schemas-microsoft-com:office:office" xmlns:oel="http://schemas.microsoft.com/office/2019/extlst" xmlns:r="http://schemas.openxmlformats.org/officeDocument/2006/relationships" xmlns:m="http://schemas.openxmlformats.org/officeDocument/2006/math" xmlns:v="urn:schemas-microsoft-com:vml" xmlns:wp14="http://schemas.microsoft.com/office/word/2010/wordprocessingDrawing" xmlns:wp="http://schemas.openxmlformats.org/drawingml/2006/wordprocessingDrawing" xmlns:w10="urn:schemas-microsoft-com:office:word" xmlns:w="http://schemas.openxmlformats.org/wordprocessingml/2006/main" xmlns:w14="http://schemas.microsoft.com/office/word/2010/wordml" xmlns:w15="http://schemas.microsoft.com/office/word/2012/wordml" xmlns:w16cex="http://schemas.microsoft.com/office/word/2018/wordml/cex" xmlns:w16cid="http://schemas.microsoft.com/office/word/2016/wordml/cid" xmlns:w16="http://schemas.microsoft.com/office/word/2018/wordml" xmlns:w16du="http://schemas.microsoft.com/office/word/2023/wordml/word16du" xmlns:w16sdtdh="http://schemas.microsoft.com/office/word/2020/wordml/sdtdatahash" xmlns:w16se="http://schemas.microsoft.com/office/word/2015/wordml/symex" xmlns:wpg="http://schemas.microsoft.com/office/word/2010/wordprocessingGroup" xmlns:wpi="http://schemas.microsoft.com/office/word/2010/wordprocessingInk" xmlns:wne="http://schemas.microsoft.com/office/word/2006/wordml" xmlns:wps="http://schemas.microsoft.com/office/word/2010/wordprocessingShape" mc:Ignorable="w14 w15 w16se w16cid w16 w16cex w16sdtdh wp14">
+  <w:abstractNum w:abstractNumId="0" w15:restartNumberingAfterBreak="0">
+    <w:nsid w:val="739451F3"/>
+    <w:multiLevelType w:val="hybridMultilevel"/>
+    <w:tmpl w:val="23A26182"/>
+    <w:lvl w:ilvl="0" w:tplc="C7B63A68">
+      <w:numFmt w:val="bullet"/>
+      <w:lvlText w:val="-"/>
+      <w:lvlJc w:val="left"/>
+      <w:pPr>
+        <w:ind w:left="720" w:hanging="360"/>
+      </w:pPr>
+      <w:rPr>
+        <w:rFonts w:ascii="Calibri" w:eastAsiaTheme="minorHAnsi" w:hAnsi="Calibri" w:cs="Calibri" w:hint="default"/>
+      </w:rPr>
+    </w:lvl>
+    <w:lvl w:ilvl="1" w:tplc="04090003" w:tentative="1">
+      <w:start w:val="1"/>
+      <w:numFmt w:val="bullet"/>
+      <w:lvlText w:val="o"/>
+      <w:lvlJc w:val="left"/>
+      <w:pPr>
+        <w:ind w:left="1440" w:hanging="360"/>
+      </w:pPr>
+      <w:rPr>
+        <w:rFonts w:ascii="Courier New" w:hAnsi="Courier New" w:cs="Courier New" w:hint="default"/>
+      </w:rPr>
+    </w:lvl>
+    <w:lvl w:ilvl="2" w:tplc="04090005" w:tentative="1">
+      <w:start w:val="1"/>
+      <w:numFmt w:val="bullet"/>
+      <w:lvlText w:val=""/>
+      <w:lvlJc w:val="left"/>
+      <w:pPr>
+        <w:ind w:left="2160" w:hanging="360"/>
+      </w:pPr>
+      <w:rPr>
+        <w:rFonts w:ascii="Wingdings" w:hAnsi="Wingdings" w:hint="default"/>
+      </w:rPr>
+    </w:lvl>
+    <w:lvl w:ilvl="3" w:tplc="04090001" w:tentative="1">
+      <w:start w:val="1"/>
+      <w:numFmt w:val="bullet"/>
+      <w:lvlText w:val=""/>
+      <w:lvlJc w:val="left"/>
+      <w:pPr>
+        <w:ind w:left="2880" w:hanging="360"/>
+      </w:pPr>
+      <w:rPr>
+        <w:rFonts w:ascii="Symbol" w:hAnsi="Symbol" w:hint="default"/>
+      </w:rPr>
+    </w:lvl>
+    <w:lvl w:ilvl="4" w:tplc="04090003" w:tentative="1">
+      <w:start w:val="1"/>
+      <w:numFmt w:val="bullet"/>
+      <w:lvlText w:val="o"/>
+      <w:lvlJc w:val="left"/>
+      <w:pPr>
+        <w:ind w:left="3600" w:hanging="360"/>
+      </w:pPr>
+      <w:rPr>
+        <w:rFonts w:ascii="Courier New" w:hAnsi="Courier New" w:cs="Courier New" w:hint="default"/>
+      </w:rPr>
+    </w:lvl>
+    <w:lvl w:ilvl="5" w:tplc="04090005" w:tentative="1">
+      <w:start w:val="1"/>
+      <w:numFmt w:val="bullet"/>
+      <w:lvlText w:val=""/>
+      <w:lvlJc w:val="left"/>
+      <w:pPr>
+        <w:ind w:left="4320" w:hanging="360"/>
+      </w:pPr>
+      <w:rPr>
+        <w:rFonts w:ascii="Wingdings" w:hAnsi="Wingdings" w:hint="default"/>
+      </w:rPr>
+    </w:lvl>
+    <w:lvl w:ilvl="6" w:tplc="04090001" w:tentative="1">
+      <w:start w:val="1"/>
+      <w:numFmt w:val="bullet"/>
+      <w:lvlText w:val=""/>
+      <w:lvlJc w:val="left"/>
+      <w:pPr>
+        <w:ind w:left="5040" w:hanging="360"/>
+      </w:pPr>
+      <w:rPr>
+        <w:rFonts w:ascii="Symbol" w:hAnsi="Symbol" w:hint="default"/>
+      </w:rPr>
+    </w:lvl>
+    <w:lvl w:ilvl="7" w:tplc="04090003" w:tentative="1">
+      <w:start w:val="1"/>
+      <w:numFmt w:val="bullet"/>
+      <w:lvlText w:val="o"/>
+      <w:lvlJc w:val="left"/>
+      <w:pPr>
+        <w:ind w:left="5760" w:hanging="360"/>
+      </w:pPr>
+      <w:rPr>
+        <w:rFonts w:ascii="Courier New" w:hAnsi="Courier New" w:cs="Courier New" w:hint="default"/>
+      </w:rPr>
+    </w:lvl>
+    <w:lvl w:ilvl="8" w:tplc="04090005" w:tentative="1">
+      <w:start w:val="1"/>
+      <w:numFmt w:val="bullet"/>
+      <w:lvlText w:val=""/>
+      <w:lvlJc w:val="left"/>
+      <w:pPr>
+        <w:ind w:left="6480" w:hanging="360"/>
+      </w:pPr>
+      <w:rPr>
+        <w:rFonts w:ascii="Wingdings" w:hAnsi="Wingdings" w:hint="default"/>
+      </w:rPr>
+    </w:lvl>
+  </w:abstractNum>
+  <w:num w:numId="1" w16cid:durableId="1902058823">
+    <w:abstractNumId w:val="0"/>
+  </w:num>
+</w:numbering>
+</file>
+
 <file path=word/styles.xml><?xml version="1.0" encoding="utf-8"?>
-<w:styles xmlns:wp14="http://schemas.microsoft.com/office/word/2010/wordprocessingDrawing" xmlns:mc="http://schemas.openxmlformats.org/markup-compatibility/2006" xmlns:r="http://schemas.openxmlformats.org/officeDocument/2006/relationships" xmlns:w="http://schemas.openxmlformats.org/wordprocessingml/2006/main" xmlns:w14="http://schemas.microsoft.com/office/word/2010/wordml" xmlns:w15="http://schemas.microsoft.com/office/word/2012/wordml" mc:Ignorable="w14 w15 wp14">
+<w:styles xmlns:mc="http://schemas.openxmlformats.org/markup-compatibility/2006" xmlns:r="http://schemas.openxmlformats.org/officeDocument/2006/relationships" xmlns:w="http://schemas.openxmlformats.org/wordprocessingml/2006/main" xmlns:w14="http://schemas.microsoft.com/office/word/2010/wordml" xmlns:w15="http://schemas.microsoft.com/office/word/2012/wordml" xmlns:w16cex="http://schemas.microsoft.com/office/word/2018/wordml/cex" xmlns:w16cid="http://schemas.microsoft.com/office/word/2016/wordml/cid" xmlns:w16="http://schemas.microsoft.com/office/word/2018/wordml" xmlns:w16sdtdh="http://schemas.microsoft.com/office/word/2020/wordml/sdtdatahash" xmlns:w16se="http://schemas.microsoft.com/office/word/2015/wordml/symex" mc:Ignorable="w14 w15 w16se w16cid w16 w16cex w16sdtdh">
   <w:docDefaults>
     <w:rPrDefault>
       <w:rPr>
-        <w:rFonts w:asciiTheme="minorHAnsi" w:hAnsiTheme="minorHAnsi" w:eastAsiaTheme="minorHAnsi" w:cstheme="minorBidi"/>
+        <w:rFonts w:asciiTheme="minorHAnsi" w:eastAsiaTheme="minorHAnsi" w:hAnsiTheme="minorHAnsi" w:cstheme="minorBidi"/>
         <w:sz w:val="22"/>
         <w:szCs w:val="22"/>
         <w:lang w:val="en-US" w:eastAsia="en-US" w:bidi="ar-SA"/>
@@ -58,17 +407,17 @@
       </w:pPr>
     </w:pPrDefault>
   </w:docDefaults>
-  <w:latentStyles w:defLockedState="0" w:defUIPriority="99" w:defSemiHidden="0" w:defUnhideWhenUsed="0" w:defQFormat="0" w:count="371">
+  <w:latentStyles w:defLockedState="0" w:defUIPriority="99" w:defSemiHidden="0" w:defUnhideWhenUsed="0" w:defQFormat="0" w:count="376">
     <w:lsdException w:name="Normal" w:uiPriority="0" w:qFormat="1"/>
     <w:lsdException w:name="heading 1" w:uiPriority="9" w:qFormat="1"/>
-    <w:lsdException w:name="heading 2" w:uiPriority="9" w:semiHidden="1" w:unhideWhenUsed="1" w:qFormat="1"/>
-    <w:lsdException w:name="heading 3" w:uiPriority="9" w:semiHidden="1" w:unhideWhenUsed="1" w:qFormat="1"/>
-    <w:lsdException w:name="heading 4" w:uiPriority="9" w:semiHidden="1" w:unhideWhenUsed="1" w:qFormat="1"/>
-    <w:lsdException w:name="heading 5" w:uiPriority="9" w:semiHidden="1" w:unhideWhenUsed="1" w:qFormat="1"/>
-    <w:lsdException w:name="heading 6" w:uiPriority="9" w:semiHidden="1" w:unhideWhenUsed="1" w:qFormat="1"/>
-    <w:lsdException w:name="heading 7" w:uiPriority="9" w:semiHidden="1" w:unhideWhenUsed="1" w:qFormat="1"/>
-    <w:lsdException w:name="heading 8" w:uiPriority="9" w:semiHidden="1" w:unhideWhenUsed="1" w:qFormat="1"/>
-    <w:lsdException w:name="heading 9" w:uiPriority="9" w:semiHidden="1" w:unhideWhenUsed="1" w:qFormat="1"/>
+    <w:lsdException w:name="heading 2" w:semiHidden="1" w:uiPriority="9" w:unhideWhenUsed="1" w:qFormat="1"/>
+    <w:lsdException w:name="heading 3" w:semiHidden="1" w:uiPriority="9" w:unhideWhenUsed="1" w:qFormat="1"/>
+    <w:lsdException w:name="heading 4" w:semiHidden="1" w:uiPriority="9" w:unhideWhenUsed="1" w:qFormat="1"/>
+    <w:lsdException w:name="heading 5" w:semiHidden="1" w:uiPriority="9" w:unhideWhenUsed="1" w:qFormat="1"/>
+    <w:lsdException w:name="heading 6" w:semiHidden="1" w:uiPriority="9" w:unhideWhenUsed="1" w:qFormat="1"/>
+    <w:lsdException w:name="heading 7" w:semiHidden="1" w:uiPriority="9" w:unhideWhenUsed="1" w:qFormat="1"/>
+    <w:lsdException w:name="heading 8" w:semiHidden="1" w:uiPriority="9" w:unhideWhenUsed="1" w:qFormat="1"/>
+    <w:lsdException w:name="heading 9" w:semiHidden="1" w:uiPriority="9" w:unhideWhenUsed="1" w:qFormat="1"/>
     <w:lsdException w:name="index 1" w:semiHidden="1" w:unhideWhenUsed="1"/>
     <w:lsdException w:name="index 2" w:semiHidden="1" w:unhideWhenUsed="1"/>
     <w:lsdException w:name="index 3" w:semiHidden="1" w:unhideWhenUsed="1"/>
@@ -78,22 +427,22 @@
     <w:lsdException w:name="index 7" w:semiHidden="1" w:unhideWhenUsed="1"/>
     <w:lsdException w:name="index 8" w:semiHidden="1" w:unhideWhenUsed="1"/>
     <w:lsdException w:name="index 9" w:semiHidden="1" w:unhideWhenUsed="1"/>
-    <w:lsdException w:name="toc 1" w:uiPriority="39" w:semiHidden="1" w:unhideWhenUsed="1"/>
-    <w:lsdException w:name="toc 2" w:uiPriority="39" w:semiHidden="1" w:unhideWhenUsed="1"/>
-    <w:lsdException w:name="toc 3" w:uiPriority="39" w:semiHidden="1" w:unhideWhenUsed="1"/>
-    <w:lsdException w:name="toc 4" w:uiPriority="39" w:semiHidden="1" w:unhideWhenUsed="1"/>
-    <w:lsdException w:name="toc 5" w:uiPriority="39" w:semiHidden="1" w:unhideWhenUsed="1"/>
-    <w:lsdException w:name="toc 6" w:uiPriority="39" w:semiHidden="1" w:unhideWhenUsed="1"/>
-    <w:lsdException w:name="toc 7" w:uiPriority="39" w:semiHidden="1" w:unhideWhenUsed="1"/>
-    <w:lsdException w:name="toc 8" w:uiPriority="39" w:semiHidden="1" w:unhideWhenUsed="1"/>
-    <w:lsdException w:name="toc 9" w:uiPriority="39" w:semiHidden="1" w:unhideWhenUsed="1"/>
+    <w:lsdException w:name="toc 1" w:semiHidden="1" w:uiPriority="39" w:unhideWhenUsed="1"/>
+    <w:lsdException w:name="toc 2" w:semiHidden="1" w:uiPriority="39" w:unhideWhenUsed="1"/>
+    <w:lsdException w:name="toc 3" w:semiHidden="1" w:uiPriority="39" w:unhideWhenUsed="1"/>
+    <w:lsdException w:name="toc 4" w:semiHidden="1" w:uiPriority="39" w:unhideWhenUsed="1"/>
+    <w:lsdException w:name="toc 5" w:semiHidden="1" w:uiPriority="39" w:unhideWhenUsed="1"/>
+    <w:lsdException w:name="toc 6" w:semiHidden="1" w:uiPriority="39" w:unhideWhenUsed="1"/>
+    <w:lsdException w:name="toc 7" w:semiHidden="1" w:uiPriority="39" w:unhideWhenUsed="1"/>
+    <w:lsdException w:name="toc 8" w:semiHidden="1" w:uiPriority="39" w:unhideWhenUsed="1"/>
+    <w:lsdException w:name="toc 9" w:semiHidden="1" w:uiPriority="39" w:unhideWhenUsed="1"/>
     <w:lsdException w:name="Normal Indent" w:semiHidden="1" w:unhideWhenUsed="1"/>
     <w:lsdException w:name="footnote text" w:semiHidden="1" w:unhideWhenUsed="1"/>
     <w:lsdException w:name="annotation text" w:semiHidden="1" w:unhideWhenUsed="1"/>
     <w:lsdException w:name="header" w:semiHidden="1" w:unhideWhenUsed="1"/>
     <w:lsdException w:name="footer" w:semiHidden="1" w:unhideWhenUsed="1"/>
     <w:lsdException w:name="index heading" w:semiHidden="1" w:unhideWhenUsed="1"/>
-    <w:lsdException w:name="caption" w:uiPriority="35" w:semiHidden="1" w:unhideWhenUsed="1" w:qFormat="1"/>
+    <w:lsdException w:name="caption" w:semiHidden="1" w:uiPriority="35" w:unhideWhenUsed="1" w:qFormat="1"/>
     <w:lsdException w:name="table of figures" w:semiHidden="1" w:unhideWhenUsed="1"/>
     <w:lsdException w:name="envelope address" w:semiHidden="1" w:unhideWhenUsed="1"/>
     <w:lsdException w:name="envelope return" w:semiHidden="1" w:unhideWhenUsed="1"/>
@@ -124,7 +473,7 @@
     <w:lsdException w:name="Title" w:uiPriority="10" w:qFormat="1"/>
     <w:lsdException w:name="Closing" w:semiHidden="1" w:unhideWhenUsed="1"/>
     <w:lsdException w:name="Signature" w:semiHidden="1" w:unhideWhenUsed="1"/>
-    <w:lsdException w:name="Default Paragraph Font" w:uiPriority="1" w:semiHidden="1" w:unhideWhenUsed="1"/>
+    <w:lsdException w:name="Default Paragraph Font" w:semiHidden="1" w:uiPriority="1" w:unhideWhenUsed="1"/>
     <w:lsdException w:name="Body Text" w:semiHidden="1" w:unhideWhenUsed="1"/>
     <w:lsdException w:name="Body Text Indent" w:semiHidden="1" w:unhideWhenUsed="1"/>
     <w:lsdException w:name="List Continue" w:semiHidden="1" w:unhideWhenUsed="1"/>
@@ -164,7 +513,6 @@
     <w:lsdException w:name="HTML Sample" w:semiHidden="1" w:unhideWhenUsed="1"/>
     <w:lsdException w:name="HTML Typewriter" w:semiHidden="1" w:unhideWhenUsed="1"/>
     <w:lsdException w:name="HTML Variable" w:semiHidden="1" w:unhideWhenUsed="1"/>
-    <w:lsdException w:name="Normal Table" w:semiHidden="1" w:unhideWhenUsed="1"/>
     <w:lsdException w:name="annotation subject" w:semiHidden="1" w:unhideWhenUsed="1"/>
     <w:lsdException w:name="No List" w:semiHidden="1" w:unhideWhenUsed="1"/>
     <w:lsdException w:name="Outline List 1" w:semiHidden="1" w:unhideWhenUsed="1"/>
@@ -207,11 +555,8 @@
     <w:lsdException w:name="Table Contemporary" w:semiHidden="1" w:unhideWhenUsed="1"/>
     <w:lsdException w:name="Table Elegant" w:semiHidden="1" w:unhideWhenUsed="1"/>
     <w:lsdException w:name="Table Professional" w:semiHidden="1" w:unhideWhenUsed="1"/>
-    <w:lsdException w:name="Table Subtle 1" w:semiHidden="1" w:unhideWhenUsed="1"/>
     <w:lsdException w:name="Table Subtle 2" w:semiHidden="1" w:unhideWhenUsed="1"/>
     <w:lsdException w:name="Table Web 1" w:semiHidden="1" w:unhideWhenUsed="1"/>
-    <w:lsdException w:name="Table Web 2" w:semiHidden="1" w:unhideWhenUsed="1"/>
-    <w:lsdException w:name="Table Web 3" w:semiHidden="1" w:unhideWhenUsed="1"/>
     <w:lsdException w:name="Balloon Text" w:semiHidden="1" w:unhideWhenUsed="1"/>
     <w:lsdException w:name="Table Grid" w:uiPriority="39"/>
     <w:lsdException w:name="Table Theme" w:semiHidden="1" w:unhideWhenUsed="1"/>
@@ -324,8 +669,8 @@
     <w:lsdException w:name="Subtle Reference" w:uiPriority="31" w:qFormat="1"/>
     <w:lsdException w:name="Intense Reference" w:uiPriority="32" w:qFormat="1"/>
     <w:lsdException w:name="Book Title" w:uiPriority="33" w:qFormat="1"/>
-    <w:lsdException w:name="Bibliography" w:uiPriority="37" w:semiHidden="1" w:unhideWhenUsed="1"/>
-    <w:lsdException w:name="TOC Heading" w:uiPriority="39" w:semiHidden="1" w:unhideWhenUsed="1" w:qFormat="1"/>
+    <w:lsdException w:name="Bibliography" w:semiHidden="1" w:uiPriority="37" w:unhideWhenUsed="1"/>
+    <w:lsdException w:name="TOC Heading" w:semiHidden="1" w:uiPriority="39" w:unhideWhenUsed="1" w:qFormat="1"/>
     <w:lsdException w:name="Plain Table 1" w:uiPriority="41"/>
     <w:lsdException w:name="Plain Table 2" w:uiPriority="42"/>
     <w:lsdException w:name="Plain Table 3" w:uiPriority="43"/>
@@ -430,18 +775,23 @@
     <w:lsdException w:name="List Table 5 Dark Accent 6" w:uiPriority="50"/>
     <w:lsdException w:name="List Table 6 Colorful Accent 6" w:uiPriority="51"/>
     <w:lsdException w:name="List Table 7 Colorful Accent 6" w:uiPriority="52"/>
+    <w:lsdException w:name="Mention" w:semiHidden="1" w:unhideWhenUsed="1"/>
+    <w:lsdException w:name="Smart Hyperlink" w:semiHidden="1" w:unhideWhenUsed="1"/>
+    <w:lsdException w:name="Hashtag" w:semiHidden="1" w:unhideWhenUsed="1"/>
+    <w:lsdException w:name="Unresolved Mention" w:semiHidden="1" w:unhideWhenUsed="1"/>
+    <w:lsdException w:name="Smart Link" w:semiHidden="1" w:unhideWhenUsed="1"/>
   </w:latentStyles>
-  <w:style w:type="paragraph" w:styleId="Normal" w:default="1">
+  <w:style w:type="paragraph" w:default="1" w:styleId="Normal">
     <w:name w:val="Normal"/>
     <w:qFormat/>
   </w:style>
-  <w:style w:type="character" w:styleId="DefaultParagraphFont" w:default="1">
+  <w:style w:type="character" w:default="1" w:styleId="DefaultParagraphFont">
     <w:name w:val="Default Paragraph Font"/>
     <w:uiPriority w:val="1"/>
     <w:semiHidden/>
     <w:unhideWhenUsed/>
   </w:style>
-  <w:style w:type="table" w:styleId="TableNormal" w:default="1">
+  <w:style w:type="table" w:default="1" w:styleId="TableNormal">
     <w:name w:val="Normal Table"/>
     <w:uiPriority w:val="99"/>
     <w:semiHidden/>
@@ -456,11 +806,66 @@
       </w:tblCellMar>
     </w:tblPr>
   </w:style>
-  <w:style w:type="numbering" w:styleId="NoList" w:default="1">
+  <w:style w:type="numbering" w:default="1" w:styleId="NoList">
     <w:name w:val="No List"/>
     <w:uiPriority w:val="99"/>
     <w:semiHidden/>
     <w:unhideWhenUsed/>
+  </w:style>
+  <w:style w:type="paragraph" w:styleId="ListParagraph">
+    <w:name w:val="List Paragraph"/>
+    <w:basedOn w:val="Normal"/>
+    <w:uiPriority w:val="34"/>
+    <w:qFormat/>
+    <w:rsid w:val="00972A99"/>
+    <w:pPr>
+      <w:ind w:left="720"/>
+      <w:contextualSpacing/>
+    </w:pPr>
+  </w:style>
+  <w:style w:type="paragraph" w:styleId="Header">
+    <w:name w:val="header"/>
+    <w:basedOn w:val="Normal"/>
+    <w:link w:val="HeaderChar"/>
+    <w:uiPriority w:val="99"/>
+    <w:unhideWhenUsed/>
+    <w:rsid w:val="00972A99"/>
+    <w:pPr>
+      <w:tabs>
+        <w:tab w:val="center" w:pos="4680"/>
+        <w:tab w:val="right" w:pos="9360"/>
+      </w:tabs>
+      <w:spacing w:after="0" w:line="240" w:lineRule="auto"/>
+    </w:pPr>
+  </w:style>
+  <w:style w:type="character" w:customStyle="1" w:styleId="HeaderChar">
+    <w:name w:val="Header Char"/>
+    <w:basedOn w:val="DefaultParagraphFont"/>
+    <w:link w:val="Header"/>
+    <w:uiPriority w:val="99"/>
+    <w:rsid w:val="00972A99"/>
+  </w:style>
+  <w:style w:type="paragraph" w:styleId="Footer">
+    <w:name w:val="footer"/>
+    <w:basedOn w:val="Normal"/>
+    <w:link w:val="FooterChar"/>
+    <w:uiPriority w:val="99"/>
+    <w:unhideWhenUsed/>
+    <w:rsid w:val="00972A99"/>
+    <w:pPr>
+      <w:tabs>
+        <w:tab w:val="center" w:pos="4680"/>
+        <w:tab w:val="right" w:pos="9360"/>
+      </w:tabs>
+      <w:spacing w:after="0" w:line="240" w:lineRule="auto"/>
+    </w:pPr>
+  </w:style>
+  <w:style w:type="character" w:customStyle="1" w:styleId="FooterChar">
+    <w:name w:val="Footer Char"/>
+    <w:basedOn w:val="DefaultParagraphFont"/>
+    <w:link w:val="Footer"/>
+    <w:uiPriority w:val="99"/>
+    <w:rsid w:val="00972A99"/>
   </w:style>
 </w:styles>
 </file>

</xml_diff>

<commit_message>
added to meeting outcomes
</commit_message>
<xml_diff>
--- a/Meeting Outcomes.docx
+++ b/Meeting Outcomes.docx
@@ -66,8 +66,13 @@
         </w:tabs>
       </w:pPr>
       <w:r>
-        <w:t>Research Flask and MongoDb</w:t>
-      </w:r>
+        <w:t xml:space="preserve">Research Flask and </w:t>
+      </w:r>
+      <w:proofErr w:type="spellStart"/>
+      <w:r>
+        <w:t>MongoDb</w:t>
+      </w:r>
+      <w:proofErr w:type="spellEnd"/>
     </w:p>
     <w:p>
       <w:pPr>
@@ -107,7 +112,15 @@
         </w:tabs>
       </w:pPr>
       <w:r>
-        <w:t>More details on what each user would be able to do and what it would look like</w:t>
+        <w:t xml:space="preserve">More details on what each user would be able to do and what it would </w:t>
+      </w:r>
+      <w:proofErr w:type="gramStart"/>
+      <w:r>
+        <w:t>look</w:t>
+      </w:r>
+      <w:proofErr w:type="gramEnd"/>
+      <w:r>
+        <w:t xml:space="preserve"> like</w:t>
       </w:r>
       <w:r>
         <w:t>?</w:t>
@@ -208,8 +221,100 @@
         <w:t>4/1</w:t>
       </w:r>
       <w:r>
-        <w:t>3 4pm</w:t>
-      </w:r>
+        <w:t>3 4p</w:t>
+      </w:r>
+      <w:r>
+        <w:t>m</w:t>
+      </w:r>
+    </w:p>
+    <w:p>
+      <w:pPr>
+        <w:pStyle w:val="ListParagraph"/>
+        <w:tabs>
+          <w:tab w:val="left" w:pos="1935"/>
+        </w:tabs>
+      </w:pPr>
+      <w:r>
+        <w:t>Goals:</w:t>
+      </w:r>
+    </w:p>
+    <w:p>
+      <w:pPr>
+        <w:tabs>
+          <w:tab w:val="left" w:pos="1935"/>
+        </w:tabs>
+        <w:ind w:left="720"/>
+      </w:pPr>
+      <w:r>
+        <w:t xml:space="preserve">Have skeletal implementation of perhaps Django web </w:t>
+      </w:r>
+      <w:proofErr w:type="gramStart"/>
+      <w:r>
+        <w:t>app</w:t>
+      </w:r>
+      <w:proofErr w:type="gramEnd"/>
+    </w:p>
+    <w:p>
+      <w:pPr>
+        <w:tabs>
+          <w:tab w:val="left" w:pos="1935"/>
+        </w:tabs>
+        <w:ind w:left="720"/>
+      </w:pPr>
+    </w:p>
+    <w:p>
+      <w:pPr>
+        <w:tabs>
+          <w:tab w:val="left" w:pos="1935"/>
+        </w:tabs>
+        <w:ind w:left="720"/>
+      </w:pPr>
+      <w:r>
+        <w:t>Outcomes:</w:t>
+      </w:r>
+    </w:p>
+    <w:p>
+      <w:pPr>
+        <w:tabs>
+          <w:tab w:val="left" w:pos="1935"/>
+        </w:tabs>
+        <w:ind w:left="720"/>
+      </w:pPr>
+      <w:r>
+        <w:t xml:space="preserve">Decided on using Django as a framework for making the web </w:t>
+      </w:r>
+      <w:proofErr w:type="gramStart"/>
+      <w:r>
+        <w:t>app</w:t>
+      </w:r>
+      <w:proofErr w:type="gramEnd"/>
+    </w:p>
+    <w:p>
+      <w:pPr>
+        <w:tabs>
+          <w:tab w:val="left" w:pos="1935"/>
+        </w:tabs>
+        <w:ind w:left="720"/>
+      </w:pPr>
+      <w:r>
+        <w:t xml:space="preserve">Created SRS and SDS Documents </w:t>
+      </w:r>
+    </w:p>
+    <w:p>
+      <w:pPr>
+        <w:tabs>
+          <w:tab w:val="left" w:pos="1935"/>
+        </w:tabs>
+        <w:ind w:left="720"/>
+      </w:pPr>
+    </w:p>
+    <w:p>
+      <w:pPr>
+        <w:tabs>
+          <w:tab w:val="left" w:pos="1935"/>
+        </w:tabs>
+        <w:ind w:left="720"/>
+      </w:pPr>
     </w:p>
     <w:sectPr>
       <w:pgSz w:w="12240" w:h="15840"/>
@@ -1134,4 +1239,24 @@
     </a:ext>
   </a:extLst>
 </a:theme>
+</file>
+
+<file path=word/webextensions/taskpanes.xml><?xml version="1.0" encoding="utf-8"?>
+<wetp:taskpanes xmlns:wetp="http://schemas.microsoft.com/office/webextensions/taskpanes/2010/11">
+  <wetp:taskpane dockstate="right" visibility="0" width="350" row="0">
+    <wetp:webextensionref xmlns:r="http://schemas.openxmlformats.org/officeDocument/2006/relationships" r:id="rId1"/>
+  </wetp:taskpane>
+</wetp:taskpanes>
+</file>
+
+<file path=word/webextensions/webextension1.xml><?xml version="1.0" encoding="utf-8"?>
+<we:webextension xmlns:we="http://schemas.microsoft.com/office/webextensions/webextension/2010/11" id="{B3331D5A-6EF8-418B-90E9-1ECEA6B837B3}">
+  <we:reference id="7a10b68b-e060-4ac1-b669-3fa5f0332e46" version="1.0.0.0" store="EXCatalog" storeType="EXCatalog"/>
+  <we:alternateReferences>
+    <we:reference id="WA200002281" version="1.0.0.0" store="en-US" storeType="OMEX"/>
+  </we:alternateReferences>
+  <we:properties/>
+  <we:bindings/>
+  <we:snapshot xmlns:r="http://schemas.openxmlformats.org/officeDocument/2006/relationships"/>
+</we:webextension>
 </file>
</xml_diff>